<commit_message>
Add updated cover page
</commit_message>
<xml_diff>
--- a/Documents/Major Project/Thesis/Report Cover Page/Front Page Thesis Binding.docx
+++ b/Documents/Major Project/Thesis/Report Cover Page/Front Page Thesis Binding.docx
@@ -1,7 +1,7 @@
 
 <file path=word/document.xml><?xml version="1.0" encoding="utf-8"?>
 <w:document xmlns:wpc="http://schemas.microsoft.com/office/word/2010/wordprocessingCanvas" xmlns:cx="http://schemas.microsoft.com/office/drawing/2014/chartex" xmlns:cx1="http://schemas.microsoft.com/office/drawing/2015/9/8/chartex" xmlns:cx2="http://schemas.microsoft.com/office/drawing/2015/10/21/chartex" xmlns:cx3="http://schemas.microsoft.com/office/drawing/2016/5/9/chartex" xmlns:cx4="http://schemas.microsoft.com/office/drawing/2016/5/10/chartex" xmlns:cx5="http://schemas.microsoft.com/office/drawing/2016/5/11/chartex" xmlns:cx6="http://schemas.microsoft.com/office/drawing/2016/5/12/chartex" xmlns:cx7="http://schemas.microsoft.com/office/drawing/2016/5/13/chartex" xmlns:cx8="http://schemas.microsoft.com/office/drawing/2016/5/14/chartex" xmlns:mc="http://schemas.openxmlformats.org/markup-compatibility/2006" xmlns:aink="http://schemas.microsoft.com/office/drawing/2016/ink" xmlns:am3d="http://schemas.microsoft.com/office/drawing/2017/model3d" xmlns:o="urn:schemas-microsoft-com:office:office" xmlns:oel="http://schemas.microsoft.com/office/2019/extlst" xmlns:r="http://schemas.openxmlformats.org/officeDocument/2006/relationships" xmlns:m="http://schemas.openxmlformats.org/officeDocument/2006/math" xmlns:v="urn:schemas-microsoft-com:vml" xmlns:wp14="http://schemas.microsoft.com/office/word/2010/wordprocessingDrawing" xmlns:wp="http://schemas.openxmlformats.org/drawingml/2006/wordprocessingDrawing" xmlns:w10="urn:schemas-microsoft-com:office:word" xmlns:w="http://schemas.openxmlformats.org/wordprocessingml/2006/main" xmlns:w14="http://schemas.microsoft.com/office/word/2010/wordml" xmlns:w15="http://schemas.microsoft.com/office/word/2012/wordml" xmlns:w16cex="http://schemas.microsoft.com/office/word/2018/wordml/cex" xmlns:w16cid="http://schemas.microsoft.com/office/word/2016/wordml/cid" xmlns:w16="http://schemas.microsoft.com/office/word/2018/wordml" xmlns:w16du="http://schemas.microsoft.com/office/word/2023/wordml/word16du" xmlns:w16sdtdh="http://schemas.microsoft.com/office/word/2020/wordml/sdtdatahash" xmlns:w16sdtfl="http://schemas.microsoft.com/office/word/2024/wordml/sdtformatlock" xmlns:w16se="http://schemas.microsoft.com/office/word/2015/wordml/symex" xmlns:wpg="http://schemas.microsoft.com/office/word/2010/wordprocessingGroup" xmlns:wpi="http://schemas.microsoft.com/office/word/2010/wordprocessingInk" xmlns:wne="http://schemas.microsoft.com/office/word/2006/wordml" xmlns:wps="http://schemas.microsoft.com/office/word/2010/wordprocessingShape" mc:Ignorable="w14 w15 w16se w16cid w16 w16cex w16sdtdh w16sdtfl w16du wp14">
-  <w:background w:color="51222A"/>
+  <w:background w:color="000000" w:themeColor="text1"/>
   <w:body>
     <w:p>
       <w:pPr>
@@ -170,16 +170,16 @@
           <w:color w:val="FFD700"/>
         </w:rPr>
         <w:drawing>
-          <wp:anchor distT="0" distB="0" distL="0" distR="0" simplePos="0" relativeHeight="251659264" behindDoc="0" locked="0" layoutInCell="1" allowOverlap="1" wp14:anchorId="580EC16D" wp14:editId="7D8136EE">
+          <wp:anchor distT="0" distB="0" distL="0" distR="0" simplePos="0" relativeHeight="251659264" behindDoc="0" locked="0" layoutInCell="1" allowOverlap="1" wp14:anchorId="580EC16D" wp14:editId="424B0329">
             <wp:simplePos x="0" y="0"/>
             <wp:positionH relativeFrom="page">
-              <wp:posOffset>3116580</wp:posOffset>
+              <wp:posOffset>3117850</wp:posOffset>
             </wp:positionH>
             <wp:positionV relativeFrom="paragraph">
-              <wp:posOffset>236220</wp:posOffset>
+              <wp:posOffset>271780</wp:posOffset>
             </wp:positionV>
-            <wp:extent cx="1167574" cy="1275588"/>
-            <wp:effectExtent l="0" t="0" r="0" b="0"/>
+            <wp:extent cx="1167130" cy="1198245"/>
+            <wp:effectExtent l="0" t="0" r="0" b="1905"/>
             <wp:wrapTopAndBottom/>
             <wp:docPr id="1" name="image1.png"/>
             <wp:cNvGraphicFramePr>
@@ -189,11 +189,17 @@
               <a:graphicData uri="http://schemas.openxmlformats.org/drawingml/2006/picture">
                 <pic:pic xmlns:pic="http://schemas.openxmlformats.org/drawingml/2006/picture">
                   <pic:nvPicPr>
-                    <pic:cNvPr id="2" name="image1.png"/>
+                    <pic:cNvPr id="1" name="image1.png"/>
                     <pic:cNvPicPr/>
                   </pic:nvPicPr>
                   <pic:blipFill>
-                    <a:blip r:embed="rId7" cstate="print"/>
+                    <a:blip r:embed="rId7" cstate="print">
+                      <a:extLst>
+                        <a:ext uri="{28A0092B-C50C-407E-A947-70E740481C1C}">
+                          <a14:useLocalDpi xmlns:a14="http://schemas.microsoft.com/office/drawing/2010/main" val="0"/>
+                        </a:ext>
+                      </a:extLst>
+                    </a:blip>
                     <a:stretch>
                       <a:fillRect/>
                     </a:stretch>
@@ -201,7 +207,7 @@
                   <pic:spPr>
                     <a:xfrm>
                       <a:off x="0" y="0"/>
-                      <a:ext cx="1167574" cy="1275588"/>
+                      <a:ext cx="1167130" cy="1198245"/>
                     </a:xfrm>
                     <a:prstGeom prst="rect">
                       <a:avLst/>
@@ -210,6 +216,9 @@
                 </pic:pic>
               </a:graphicData>
             </a:graphic>
+            <wp14:sizeRelV relativeFrom="margin">
+              <wp14:pctHeight>0</wp14:pctHeight>
+            </wp14:sizeRelV>
           </wp:anchor>
         </w:drawing>
       </w:r>
@@ -914,6 +923,482 @@
           <w:sz w:val="28"/>
         </w:rPr>
       </w:pPr>
+      <w:r>
+        <w:rPr>
+          <w:b/>
+          <w:bCs/>
+          <w:noProof/>
+          <w:color w:val="FFD700"/>
+          <w:sz w:val="28"/>
+          <w:szCs w:val="28"/>
+        </w:rPr>
+        <mc:AlternateContent>
+          <mc:Choice Requires="wps">
+            <w:drawing>
+              <wp:anchor distT="0" distB="0" distL="114300" distR="114300" simplePos="0" relativeHeight="251672576" behindDoc="0" locked="0" layoutInCell="1" allowOverlap="1" wp14:anchorId="7D329CAF" wp14:editId="757ADAB9">
+                <wp:simplePos x="0" y="0"/>
+                <wp:positionH relativeFrom="column">
+                  <wp:posOffset>6069965</wp:posOffset>
+                </wp:positionH>
+                <wp:positionV relativeFrom="paragraph">
+                  <wp:posOffset>96097</wp:posOffset>
+                </wp:positionV>
+                <wp:extent cx="0" cy="1227666"/>
+                <wp:effectExtent l="0" t="0" r="38100" b="29845"/>
+                <wp:wrapNone/>
+                <wp:docPr id="1419453271" name="Straight Connector 9"/>
+                <wp:cNvGraphicFramePr/>
+                <a:graphic xmlns:a="http://schemas.openxmlformats.org/drawingml/2006/main">
+                  <a:graphicData uri="http://schemas.microsoft.com/office/word/2010/wordprocessingShape">
+                    <wps:wsp>
+                      <wps:cNvCnPr/>
+                      <wps:spPr>
+                        <a:xfrm>
+                          <a:off x="0" y="0"/>
+                          <a:ext cx="0" cy="1227666"/>
+                        </a:xfrm>
+                        <a:prstGeom prst="line">
+                          <a:avLst/>
+                        </a:prstGeom>
+                      </wps:spPr>
+                      <wps:style>
+                        <a:lnRef idx="2">
+                          <a:schemeClr val="accent4"/>
+                        </a:lnRef>
+                        <a:fillRef idx="0">
+                          <a:schemeClr val="accent4"/>
+                        </a:fillRef>
+                        <a:effectRef idx="1">
+                          <a:schemeClr val="accent4"/>
+                        </a:effectRef>
+                        <a:fontRef idx="minor">
+                          <a:schemeClr val="tx1"/>
+                        </a:fontRef>
+                      </wps:style>
+                      <wps:bodyPr/>
+                    </wps:wsp>
+                  </a:graphicData>
+                </a:graphic>
+              </wp:anchor>
+            </w:drawing>
+          </mc:Choice>
+          <mc:Fallback>
+            <w:pict>
+              <v:line w14:anchorId="4FD54F84" id="Straight Connector 9" o:spid="_x0000_s1026" style="position:absolute;z-index:251672576;visibility:visible;mso-wrap-style:square;mso-wrap-distance-left:9pt;mso-wrap-distance-top:0;mso-wrap-distance-right:9pt;mso-wrap-distance-bottom:0;mso-position-horizontal:absolute;mso-position-horizontal-relative:text;mso-position-vertical:absolute;mso-position-vertical-relative:text" from="477.95pt,7.55pt" to="477.95pt,104.2pt" o:gfxdata="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" strokecolor="#ffc000 [3207]" strokeweight="1pt">
+                <v:stroke joinstyle="miter"/>
+              </v:line>
+            </w:pict>
+          </mc:Fallback>
+        </mc:AlternateContent>
+      </w:r>
+      <w:r>
+        <w:rPr>
+          <w:b/>
+          <w:bCs/>
+          <w:noProof/>
+          <w:color w:val="FFD700"/>
+          <w:sz w:val="28"/>
+          <w:szCs w:val="28"/>
+        </w:rPr>
+        <mc:AlternateContent>
+          <mc:Choice Requires="wps">
+            <w:drawing>
+              <wp:anchor distT="0" distB="0" distL="114300" distR="114300" simplePos="0" relativeHeight="251671552" behindDoc="0" locked="0" layoutInCell="1" allowOverlap="1" wp14:anchorId="76022ED1" wp14:editId="25BBC0E1">
+                <wp:simplePos x="0" y="0"/>
+                <wp:positionH relativeFrom="column">
+                  <wp:posOffset>-262467</wp:posOffset>
+                </wp:positionH>
+                <wp:positionV relativeFrom="paragraph">
+                  <wp:posOffset>138641</wp:posOffset>
+                </wp:positionV>
+                <wp:extent cx="0" cy="1185333"/>
+                <wp:effectExtent l="0" t="0" r="38100" b="34290"/>
+                <wp:wrapNone/>
+                <wp:docPr id="2051100791" name="Straight Connector 8"/>
+                <wp:cNvGraphicFramePr/>
+                <a:graphic xmlns:a="http://schemas.openxmlformats.org/drawingml/2006/main">
+                  <a:graphicData uri="http://schemas.microsoft.com/office/word/2010/wordprocessingShape">
+                    <wps:wsp>
+                      <wps:cNvCnPr/>
+                      <wps:spPr>
+                        <a:xfrm>
+                          <a:off x="0" y="0"/>
+                          <a:ext cx="0" cy="1185333"/>
+                        </a:xfrm>
+                        <a:prstGeom prst="line">
+                          <a:avLst/>
+                        </a:prstGeom>
+                      </wps:spPr>
+                      <wps:style>
+                        <a:lnRef idx="2">
+                          <a:schemeClr val="accent4"/>
+                        </a:lnRef>
+                        <a:fillRef idx="0">
+                          <a:schemeClr val="accent4"/>
+                        </a:fillRef>
+                        <a:effectRef idx="1">
+                          <a:schemeClr val="accent4"/>
+                        </a:effectRef>
+                        <a:fontRef idx="minor">
+                          <a:schemeClr val="tx1"/>
+                        </a:fontRef>
+                      </wps:style>
+                      <wps:bodyPr/>
+                    </wps:wsp>
+                  </a:graphicData>
+                </a:graphic>
+              </wp:anchor>
+            </w:drawing>
+          </mc:Choice>
+          <mc:Fallback>
+            <w:pict>
+              <v:line w14:anchorId="11FE7B36" id="Straight Connector 8" o:spid="_x0000_s1026" style="position:absolute;z-index:251671552;visibility:visible;mso-wrap-style:square;mso-wrap-distance-left:9pt;mso-wrap-distance-top:0;mso-wrap-distance-right:9pt;mso-wrap-distance-bottom:0;mso-position-horizontal:absolute;mso-position-horizontal-relative:text;mso-position-vertical:absolute;mso-position-vertical-relative:text" from="-20.65pt,10.9pt" to="-20.65pt,104.25pt" o:gfxdata="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" strokecolor="#ffc000 [3207]" strokeweight="1pt">
+                <v:stroke joinstyle="miter"/>
+              </v:line>
+            </w:pict>
+          </mc:Fallback>
+        </mc:AlternateContent>
+      </w:r>
+      <w:r>
+        <w:rPr>
+          <w:b/>
+          <w:bCs/>
+          <w:noProof/>
+          <w:color w:val="FFD700"/>
+          <w:sz w:val="28"/>
+          <w:szCs w:val="28"/>
+        </w:rPr>
+        <mc:AlternateContent>
+          <mc:Choice Requires="wps">
+            <w:drawing>
+              <wp:anchor distT="0" distB="0" distL="114300" distR="114300" simplePos="0" relativeHeight="251668480" behindDoc="0" locked="0" layoutInCell="1" allowOverlap="1" wp14:anchorId="3790AEDA" wp14:editId="1217A9AF">
+                <wp:simplePos x="0" y="0"/>
+                <wp:positionH relativeFrom="column">
+                  <wp:posOffset>-219710</wp:posOffset>
+                </wp:positionH>
+                <wp:positionV relativeFrom="paragraph">
+                  <wp:posOffset>138642</wp:posOffset>
+                </wp:positionV>
+                <wp:extent cx="6375400" cy="0"/>
+                <wp:effectExtent l="0" t="0" r="0" b="0"/>
+                <wp:wrapNone/>
+                <wp:docPr id="610022452" name="Straight Connector 7"/>
+                <wp:cNvGraphicFramePr/>
+                <a:graphic xmlns:a="http://schemas.openxmlformats.org/drawingml/2006/main">
+                  <a:graphicData uri="http://schemas.microsoft.com/office/word/2010/wordprocessingShape">
+                    <wps:wsp>
+                      <wps:cNvCnPr/>
+                      <wps:spPr>
+                        <a:xfrm>
+                          <a:off x="0" y="0"/>
+                          <a:ext cx="6375400" cy="0"/>
+                        </a:xfrm>
+                        <a:prstGeom prst="line">
+                          <a:avLst/>
+                        </a:prstGeom>
+                      </wps:spPr>
+                      <wps:style>
+                        <a:lnRef idx="3">
+                          <a:schemeClr val="accent4"/>
+                        </a:lnRef>
+                        <a:fillRef idx="0">
+                          <a:schemeClr val="accent4"/>
+                        </a:fillRef>
+                        <a:effectRef idx="2">
+                          <a:schemeClr val="accent4"/>
+                        </a:effectRef>
+                        <a:fontRef idx="minor">
+                          <a:schemeClr val="tx1"/>
+                        </a:fontRef>
+                      </wps:style>
+                      <wps:bodyPr/>
+                    </wps:wsp>
+                  </a:graphicData>
+                </a:graphic>
+              </wp:anchor>
+            </w:drawing>
+          </mc:Choice>
+          <mc:Fallback>
+            <w:pict>
+              <v:line w14:anchorId="26410189" id="Straight Connector 7" o:spid="_x0000_s1026" style="position:absolute;z-index:251668480;visibility:visible;mso-wrap-style:square;mso-wrap-distance-left:9pt;mso-wrap-distance-top:0;mso-wrap-distance-right:9pt;mso-wrap-distance-bottom:0;mso-position-horizontal:absolute;mso-position-horizontal-relative:text;mso-position-vertical:absolute;mso-position-vertical-relative:text" from="-17.3pt,10.9pt" to="484.7pt,10.9pt" o:gfxdata="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" strokecolor="#ffc000 [3207]" strokeweight="1.5pt">
+                <v:stroke joinstyle="miter"/>
+              </v:line>
+            </w:pict>
+          </mc:Fallback>
+        </mc:AlternateContent>
+      </w:r>
+      <w:r>
+        <w:rPr>
+          <w:noProof/>
+          <w:color w:val="FFD700"/>
+        </w:rPr>
+        <mc:AlternateContent>
+          <mc:Choice Requires="wps">
+            <w:drawing>
+              <wp:anchor distT="0" distB="0" distL="114300" distR="114300" simplePos="0" relativeHeight="251665408" behindDoc="0" locked="0" layoutInCell="1" allowOverlap="1" wp14:anchorId="071CBC29" wp14:editId="7321198C">
+                <wp:simplePos x="0" y="0"/>
+                <wp:positionH relativeFrom="column">
+                  <wp:posOffset>1134533</wp:posOffset>
+                </wp:positionH>
+                <wp:positionV relativeFrom="paragraph">
+                  <wp:posOffset>206375</wp:posOffset>
+                </wp:positionV>
+                <wp:extent cx="4351867" cy="1016000"/>
+                <wp:effectExtent l="0" t="0" r="10795" b="12700"/>
+                <wp:wrapNone/>
+                <wp:docPr id="1327995170" name="Text Box 5"/>
+                <wp:cNvGraphicFramePr/>
+                <a:graphic xmlns:a="http://schemas.openxmlformats.org/drawingml/2006/main">
+                  <a:graphicData uri="http://schemas.microsoft.com/office/word/2010/wordprocessingShape">
+                    <wps:wsp>
+                      <wps:cNvSpPr txBox="1"/>
+                      <wps:spPr>
+                        <a:xfrm>
+                          <a:off x="0" y="0"/>
+                          <a:ext cx="4351867" cy="1016000"/>
+                        </a:xfrm>
+                        <a:prstGeom prst="rect">
+                          <a:avLst/>
+                        </a:prstGeom>
+                        <a:noFill/>
+                        <a:ln w="9525" cap="flat" cmpd="sng" algn="ctr">
+                          <a:solidFill>
+                            <a:schemeClr val="accent4"/>
+                          </a:solidFill>
+                          <a:prstDash val="solid"/>
+                          <a:round/>
+                          <a:headEnd type="none" w="med" len="med"/>
+                          <a:tailEnd type="none" w="med" len="med"/>
+                        </a:ln>
+                      </wps:spPr>
+                      <wps:style>
+                        <a:lnRef idx="0">
+                          <a:scrgbClr r="0" g="0" b="0"/>
+                        </a:lnRef>
+                        <a:fillRef idx="0">
+                          <a:scrgbClr r="0" g="0" b="0"/>
+                        </a:fillRef>
+                        <a:effectRef idx="0">
+                          <a:scrgbClr r="0" g="0" b="0"/>
+                        </a:effectRef>
+                        <a:fontRef idx="minor">
+                          <a:schemeClr val="accent4"/>
+                        </a:fontRef>
+                      </wps:style>
+                      <wps:txbx>
+                        <w:txbxContent>
+                          <w:p>
+                            <w:pPr>
+                              <w:jc w:val="center"/>
+                              <w:rPr>
+                                <w:b/>
+                                <w:bCs/>
+                                <w:sz w:val="28"/>
+                                <w:szCs w:val="28"/>
+                              </w:rPr>
+                            </w:pPr>
+                            <w:r>
+                              <w:rPr>
+                                <w:b/>
+                                <w:bCs/>
+                                <w:sz w:val="28"/>
+                                <w:szCs w:val="28"/>
+                              </w:rPr>
+                              <w:t>Department of Computer Science &amp; Engineering</w:t>
+                            </w:r>
+                          </w:p>
+                          <w:p>
+                            <w:pPr>
+                              <w:jc w:val="center"/>
+                              <w:rPr>
+                                <w:b/>
+                                <w:bCs/>
+                                <w:sz w:val="28"/>
+                                <w:szCs w:val="28"/>
+                              </w:rPr>
+                            </w:pPr>
+                            <w:r>
+                              <w:rPr>
+                                <w:b/>
+                                <w:bCs/>
+                                <w:sz w:val="28"/>
+                                <w:szCs w:val="28"/>
+                              </w:rPr>
+                              <w:t>University Teaching Department</w:t>
+                            </w:r>
+                          </w:p>
+                          <w:p>
+                            <w:pPr>
+                              <w:jc w:val="center"/>
+                              <w:rPr>
+                                <w:b/>
+                                <w:bCs/>
+                                <w:sz w:val="28"/>
+                                <w:szCs w:val="28"/>
+                              </w:rPr>
+                            </w:pPr>
+                            <w:r>
+                              <w:rPr>
+                                <w:b/>
+                                <w:bCs/>
+                                <w:sz w:val="28"/>
+                                <w:szCs w:val="28"/>
+                              </w:rPr>
+                              <w:t>Bhilai (C.G.) 491107</w:t>
+                            </w:r>
+                          </w:p>
+                        </w:txbxContent>
+                      </wps:txbx>
+                      <wps:bodyPr rot="0" spcFirstLastPara="0" vertOverflow="overflow" horzOverflow="overflow" vert="horz" wrap="square" lIns="91440" tIns="45720" rIns="91440" bIns="45720" numCol="1" spcCol="0" rtlCol="0" fromWordArt="0" anchor="t" anchorCtr="0" forceAA="0" compatLnSpc="1">
+                        <a:prstTxWarp prst="textNoShape">
+                          <a:avLst/>
+                        </a:prstTxWarp>
+                        <a:noAutofit/>
+                      </wps:bodyPr>
+                    </wps:wsp>
+                  </a:graphicData>
+                </a:graphic>
+              </wp:anchor>
+            </w:drawing>
+          </mc:Choice>
+          <mc:Fallback>
+            <w:pict>
+              <v:shapetype w14:anchorId="071CBC29" id="_x0000_t202" coordsize="21600,21600" o:spt="202" path="m,l,21600r21600,l21600,xe">
+                <v:stroke joinstyle="miter"/>
+                <v:path gradientshapeok="t" o:connecttype="rect"/>
+              </v:shapetype>
+              <v:shape id="Text Box 5" o:spid="_x0000_s1026" type="#_x0000_t202" style="position:absolute;left:0;text-align:left;margin-left:89.35pt;margin-top:16.25pt;width:342.65pt;height:80pt;z-index:251665408;visibility:visible;mso-wrap-style:square;mso-wrap-distance-left:9pt;mso-wrap-distance-top:0;mso-wrap-distance-right:9pt;mso-wrap-distance-bottom:0;mso-position-horizontal:absolute;mso-position-horizontal-relative:text;mso-position-vertical:absolute;mso-position-vertical-relative:text;v-text-anchor:top" o:gfxdata="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" filled="f" strokecolor="#ffc000 [3207]">
+                <v:stroke joinstyle="round"/>
+                <v:textbox>
+                  <w:txbxContent>
+                    <w:p>
+                      <w:pPr>
+                        <w:jc w:val="center"/>
+                        <w:rPr>
+                          <w:b/>
+                          <w:bCs/>
+                          <w:sz w:val="28"/>
+                          <w:szCs w:val="28"/>
+                        </w:rPr>
+                      </w:pPr>
+                      <w:r>
+                        <w:rPr>
+                          <w:b/>
+                          <w:bCs/>
+                          <w:sz w:val="28"/>
+                          <w:szCs w:val="28"/>
+                        </w:rPr>
+                        <w:t>Department of Computer Science &amp; Engineering</w:t>
+                      </w:r>
+                    </w:p>
+                    <w:p>
+                      <w:pPr>
+                        <w:jc w:val="center"/>
+                        <w:rPr>
+                          <w:b/>
+                          <w:bCs/>
+                          <w:sz w:val="28"/>
+                          <w:szCs w:val="28"/>
+                        </w:rPr>
+                      </w:pPr>
+                      <w:r>
+                        <w:rPr>
+                          <w:b/>
+                          <w:bCs/>
+                          <w:sz w:val="28"/>
+                          <w:szCs w:val="28"/>
+                        </w:rPr>
+                        <w:t>University Teaching Department</w:t>
+                      </w:r>
+                    </w:p>
+                    <w:p>
+                      <w:pPr>
+                        <w:jc w:val="center"/>
+                        <w:rPr>
+                          <w:b/>
+                          <w:bCs/>
+                          <w:sz w:val="28"/>
+                          <w:szCs w:val="28"/>
+                        </w:rPr>
+                      </w:pPr>
+                      <w:r>
+                        <w:rPr>
+                          <w:b/>
+                          <w:bCs/>
+                          <w:sz w:val="28"/>
+                          <w:szCs w:val="28"/>
+                        </w:rPr>
+                        <w:t>Bhilai (C.G.) 491107</w:t>
+                      </w:r>
+                    </w:p>
+                  </w:txbxContent>
+                </v:textbox>
+              </v:shape>
+            </w:pict>
+          </mc:Fallback>
+        </mc:AlternateContent>
+      </w:r>
+      <w:r>
+        <w:rPr>
+          <w:noProof/>
+          <w:color w:val="FFD700"/>
+        </w:rPr>
+        <w:drawing>
+          <wp:anchor distT="0" distB="0" distL="0" distR="0" simplePos="0" relativeHeight="251664384" behindDoc="0" locked="0" layoutInCell="1" allowOverlap="1" wp14:anchorId="7EC289B3" wp14:editId="30C73213">
+            <wp:simplePos x="0" y="0"/>
+            <wp:positionH relativeFrom="page">
+              <wp:posOffset>914400</wp:posOffset>
+            </wp:positionH>
+            <wp:positionV relativeFrom="paragraph">
+              <wp:posOffset>206375</wp:posOffset>
+            </wp:positionV>
+            <wp:extent cx="989330" cy="1016000"/>
+            <wp:effectExtent l="0" t="0" r="1270" b="0"/>
+            <wp:wrapTopAndBottom/>
+            <wp:docPr id="1197615078" name="image1.png"/>
+            <wp:cNvGraphicFramePr>
+              <a:graphicFrameLocks xmlns:a="http://schemas.openxmlformats.org/drawingml/2006/main" noChangeAspect="1"/>
+            </wp:cNvGraphicFramePr>
+            <a:graphic xmlns:a="http://schemas.openxmlformats.org/drawingml/2006/main">
+              <a:graphicData uri="http://schemas.openxmlformats.org/drawingml/2006/picture">
+                <pic:pic xmlns:pic="http://schemas.openxmlformats.org/drawingml/2006/picture">
+                  <pic:nvPicPr>
+                    <pic:cNvPr id="1" name="image1.png"/>
+                    <pic:cNvPicPr/>
+                  </pic:nvPicPr>
+                  <pic:blipFill>
+                    <a:blip r:embed="rId8" cstate="print">
+                      <a:extLst>
+                        <a:ext uri="{28A0092B-C50C-407E-A947-70E740481C1C}">
+                          <a14:useLocalDpi xmlns:a14="http://schemas.microsoft.com/office/drawing/2010/main" val="0"/>
+                        </a:ext>
+                      </a:extLst>
+                    </a:blip>
+                    <a:stretch>
+                      <a:fillRect/>
+                    </a:stretch>
+                  </pic:blipFill>
+                  <pic:spPr>
+                    <a:xfrm>
+                      <a:off x="0" y="0"/>
+                      <a:ext cx="989330" cy="1016000"/>
+                    </a:xfrm>
+                    <a:prstGeom prst="rect">
+                      <a:avLst/>
+                    </a:prstGeom>
+                  </pic:spPr>
+                </pic:pic>
+              </a:graphicData>
+            </a:graphic>
+            <wp14:sizeRelH relativeFrom="margin">
+              <wp14:pctWidth>0</wp14:pctWidth>
+            </wp14:sizeRelH>
+            <wp14:sizeRelV relativeFrom="margin">
+              <wp14:pctHeight>0</wp14:pctHeight>
+            </wp14:sizeRelV>
+          </wp:anchor>
+        </w:drawing>
+      </w:r>
     </w:p>
     <w:p>
       <w:pPr>
@@ -924,6 +1409,74 @@
           <w:sz w:val="28"/>
         </w:rPr>
       </w:pPr>
+      <w:r>
+        <w:rPr>
+          <w:b/>
+          <w:bCs/>
+          <w:noProof/>
+          <w:color w:val="FFD700"/>
+          <w:sz w:val="28"/>
+          <w:szCs w:val="28"/>
+        </w:rPr>
+        <mc:AlternateContent>
+          <mc:Choice Requires="wps">
+            <w:drawing>
+              <wp:anchor distT="0" distB="0" distL="114300" distR="114300" simplePos="0" relativeHeight="251670528" behindDoc="0" locked="0" layoutInCell="1" allowOverlap="1" wp14:anchorId="28F11EC5" wp14:editId="37939CB2">
+                <wp:simplePos x="0" y="0"/>
+                <wp:positionH relativeFrom="column">
+                  <wp:posOffset>-321310</wp:posOffset>
+                </wp:positionH>
+                <wp:positionV relativeFrom="paragraph">
+                  <wp:posOffset>1119293</wp:posOffset>
+                </wp:positionV>
+                <wp:extent cx="6375400" cy="0"/>
+                <wp:effectExtent l="0" t="0" r="0" b="0"/>
+                <wp:wrapNone/>
+                <wp:docPr id="254693042" name="Straight Connector 7"/>
+                <wp:cNvGraphicFramePr/>
+                <a:graphic xmlns:a="http://schemas.openxmlformats.org/drawingml/2006/main">
+                  <a:graphicData uri="http://schemas.microsoft.com/office/word/2010/wordprocessingShape">
+                    <wps:wsp>
+                      <wps:cNvCnPr/>
+                      <wps:spPr>
+                        <a:xfrm>
+                          <a:off x="0" y="0"/>
+                          <a:ext cx="6375400" cy="0"/>
+                        </a:xfrm>
+                        <a:prstGeom prst="line">
+                          <a:avLst/>
+                        </a:prstGeom>
+                      </wps:spPr>
+                      <wps:style>
+                        <a:lnRef idx="3">
+                          <a:schemeClr val="accent4"/>
+                        </a:lnRef>
+                        <a:fillRef idx="0">
+                          <a:schemeClr val="accent4"/>
+                        </a:fillRef>
+                        <a:effectRef idx="2">
+                          <a:schemeClr val="accent4"/>
+                        </a:effectRef>
+                        <a:fontRef idx="minor">
+                          <a:schemeClr val="tx1"/>
+                        </a:fontRef>
+                      </wps:style>
+                      <wps:bodyPr/>
+                    </wps:wsp>
+                  </a:graphicData>
+                </a:graphic>
+              </wp:anchor>
+            </w:drawing>
+          </mc:Choice>
+          <mc:Fallback>
+            <w:pict>
+              <v:line w14:anchorId="4518621E" id="Straight Connector 7" o:spid="_x0000_s1026" style="position:absolute;z-index:251670528;visibility:visible;mso-wrap-style:square;mso-wrap-distance-left:9pt;mso-wrap-distance-top:0;mso-wrap-distance-right:9pt;mso-wrap-distance-bottom:0;mso-position-horizontal:absolute;mso-position-horizontal-relative:text;mso-position-vertical:absolute;mso-position-vertical-relative:text" from="-25.3pt,88.15pt" to="476.7pt,88.15pt" o:gfxdata="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" strokecolor="#ffc000 [3207]" strokeweight="1.5pt">
+                <v:stroke joinstyle="miter"/>
+              </v:line>
+            </w:pict>
+          </mc:Fallback>
+        </mc:AlternateContent>
+      </w:r>
     </w:p>
     <w:p>
       <w:pPr>
@@ -952,7 +1505,75 @@
         <mc:AlternateContent>
           <mc:Choice Requires="wps">
             <w:drawing>
-              <wp:anchor distT="0" distB="0" distL="114300" distR="114300" simplePos="0" relativeHeight="251662336" behindDoc="0" locked="0" layoutInCell="1" allowOverlap="1" wp14:anchorId="40596E14" wp14:editId="61360541">
+              <wp:anchor distT="0" distB="0" distL="114300" distR="114300" simplePos="0" relativeHeight="251666432" behindDoc="0" locked="0" layoutInCell="1" allowOverlap="1" wp14:anchorId="69575AD7" wp14:editId="6C0CDF9F">
+                <wp:simplePos x="0" y="0"/>
+                <wp:positionH relativeFrom="column">
+                  <wp:posOffset>-321733</wp:posOffset>
+                </wp:positionH>
+                <wp:positionV relativeFrom="paragraph">
+                  <wp:posOffset>557530</wp:posOffset>
+                </wp:positionV>
+                <wp:extent cx="6375400" cy="0"/>
+                <wp:effectExtent l="0" t="0" r="0" b="0"/>
+                <wp:wrapNone/>
+                <wp:docPr id="845285766" name="Straight Connector 7"/>
+                <wp:cNvGraphicFramePr/>
+                <a:graphic xmlns:a="http://schemas.openxmlformats.org/drawingml/2006/main">
+                  <a:graphicData uri="http://schemas.microsoft.com/office/word/2010/wordprocessingShape">
+                    <wps:wsp>
+                      <wps:cNvCnPr/>
+                      <wps:spPr>
+                        <a:xfrm>
+                          <a:off x="0" y="0"/>
+                          <a:ext cx="6375400" cy="0"/>
+                        </a:xfrm>
+                        <a:prstGeom prst="line">
+                          <a:avLst/>
+                        </a:prstGeom>
+                      </wps:spPr>
+                      <wps:style>
+                        <a:lnRef idx="3">
+                          <a:schemeClr val="accent4"/>
+                        </a:lnRef>
+                        <a:fillRef idx="0">
+                          <a:schemeClr val="accent4"/>
+                        </a:fillRef>
+                        <a:effectRef idx="2">
+                          <a:schemeClr val="accent4"/>
+                        </a:effectRef>
+                        <a:fontRef idx="minor">
+                          <a:schemeClr val="tx1"/>
+                        </a:fontRef>
+                      </wps:style>
+                      <wps:bodyPr/>
+                    </wps:wsp>
+                  </a:graphicData>
+                </a:graphic>
+              </wp:anchor>
+            </w:drawing>
+          </mc:Choice>
+          <mc:Fallback>
+            <w:pict>
+              <v:line w14:anchorId="4E8F1E92" id="Straight Connector 7" o:spid="_x0000_s1026" style="position:absolute;z-index:251666432;visibility:visible;mso-wrap-style:square;mso-wrap-distance-left:9pt;mso-wrap-distance-top:0;mso-wrap-distance-right:9pt;mso-wrap-distance-bottom:0;mso-position-horizontal:absolute;mso-position-horizontal-relative:text;mso-position-vertical:absolute;mso-position-vertical-relative:text" from="-25.35pt,43.9pt" to="476.65pt,43.9pt" o:gfxdata="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" strokecolor="#ffc000 [3207]" strokeweight="1.5pt">
+                <v:stroke joinstyle="miter"/>
+              </v:line>
+            </w:pict>
+          </mc:Fallback>
+        </mc:AlternateContent>
+      </w:r>
+      <w:r>
+        <w:rPr>
+          <w:b/>
+          <w:bCs/>
+          <w:noProof/>
+          <w:color w:val="FFD700"/>
+          <w:sz w:val="28"/>
+          <w:szCs w:val="28"/>
+        </w:rPr>
+        <mc:AlternateContent>
+          <mc:Choice Requires="wps">
+            <w:drawing>
+              <wp:anchor distT="0" distB="0" distL="114300" distR="114300" simplePos="0" relativeHeight="251662336" behindDoc="0" locked="0" layoutInCell="1" allowOverlap="1" wp14:anchorId="40596E14" wp14:editId="710F2FF4">
                 <wp:simplePos x="0" y="0"/>
                 <wp:positionH relativeFrom="column">
                   <wp:posOffset>-148590</wp:posOffset>
@@ -1013,845 +1634,11 @@
           </mc:Choice>
           <mc:Fallback>
             <w:pict>
-              <v:shapetype w14:anchorId="205512BA" id="_x0000_t32" coordsize="21600,21600" o:spt="32" o:oned="t" path="m,l21600,21600e" filled="f">
+              <v:shapetype w14:anchorId="4BD55AE6" id="_x0000_t32" coordsize="21600,21600" o:spt="32" o:oned="t" path="m,l21600,21600e" filled="f">
                 <v:path arrowok="t" fillok="f" o:connecttype="none"/>
                 <o:lock v:ext="edit" shapetype="t"/>
               </v:shapetype>
               <v:shape id="AutoShape 7" o:spid="_x0000_s1026" type="#_x0000_t32" style="position:absolute;margin-left:-11.7pt;margin-top:122.85pt;width:481.85pt;height:3pt;flip:y;z-index:251662336;visibility:visible;mso-wrap-style:square;mso-width-percent:0;mso-height-percent:0;mso-wrap-distance-left:9pt;mso-wrap-distance-top:0;mso-wrap-distance-right:9pt;mso-wrap-distance-bottom:0;mso-position-horizontal:absolute;mso-position-horizontal-relative:text;mso-position-vertical:absolute;mso-position-vertical-relative:text;mso-width-percent:0;mso-height-percent:0;mso-width-relative:page;mso-height-relative:page" o:gfxdata="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" strokecolor="#ffd700"/>
-            </w:pict>
-          </mc:Fallback>
-        </mc:AlternateContent>
-      </w:r>
-      <w:r>
-        <w:rPr>
-          <w:noProof/>
-          <w:color w:val="FFD700"/>
-        </w:rPr>
-        <mc:AlternateContent>
-          <mc:Choice Requires="wpg">
-            <w:drawing>
-              <wp:anchor distT="0" distB="0" distL="0" distR="0" simplePos="0" relativeHeight="251661312" behindDoc="1" locked="0" layoutInCell="1" allowOverlap="1" wp14:anchorId="74D9775C" wp14:editId="1D305788">
-                <wp:simplePos x="0" y="0"/>
-                <wp:positionH relativeFrom="page">
-                  <wp:posOffset>720090</wp:posOffset>
-                </wp:positionH>
-                <wp:positionV relativeFrom="paragraph">
-                  <wp:posOffset>155575</wp:posOffset>
-                </wp:positionV>
-                <wp:extent cx="6120130" cy="1124585"/>
-                <wp:effectExtent l="5715" t="8890" r="8255" b="9525"/>
-                <wp:wrapTopAndBottom/>
-                <wp:docPr id="375690573" name="Group 45"/>
-                <wp:cNvGraphicFramePr>
-                  <a:graphicFrameLocks xmlns:a="http://schemas.openxmlformats.org/drawingml/2006/main"/>
-                </wp:cNvGraphicFramePr>
-                <a:graphic xmlns:a="http://schemas.openxmlformats.org/drawingml/2006/main">
-                  <a:graphicData uri="http://schemas.microsoft.com/office/word/2010/wordprocessingGroup">
-                    <wpg:wgp>
-                      <wpg:cNvGrpSpPr>
-                        <a:grpSpLocks/>
-                      </wpg:cNvGrpSpPr>
-                      <wpg:grpSpPr bwMode="auto">
-                        <a:xfrm>
-                          <a:off x="0" y="0"/>
-                          <a:ext cx="6120130" cy="1124585"/>
-                          <a:chOff x="1134" y="290"/>
-                          <a:chExt cx="9638" cy="1771"/>
-                        </a:xfrm>
-                      </wpg:grpSpPr>
-                      <wps:wsp>
-                        <wps:cNvPr id="1583841239" name="Line 49"/>
-                        <wps:cNvCnPr>
-                          <a:cxnSpLocks noChangeShapeType="1"/>
-                        </wps:cNvCnPr>
-                        <wps:spPr bwMode="auto">
-                          <a:xfrm>
-                            <a:off x="1134" y="294"/>
-                            <a:ext cx="9638" cy="0"/>
-                          </a:xfrm>
-                          <a:prstGeom prst="line">
-                            <a:avLst/>
-                          </a:prstGeom>
-                          <a:noFill/>
-                          <a:ln w="5055">
-                            <a:solidFill>
-                              <a:srgbClr val="FFD700"/>
-                            </a:solidFill>
-                            <a:round/>
-                            <a:headEnd/>
-                            <a:tailEnd/>
-                          </a:ln>
-                          <a:extLst>
-                            <a:ext uri="{909E8E84-426E-40DD-AFC4-6F175D3DCCD1}">
-                              <a14:hiddenFill xmlns:a14="http://schemas.microsoft.com/office/drawing/2010/main">
-                                <a:noFill/>
-                              </a14:hiddenFill>
-                            </a:ext>
-                          </a:extLst>
-                        </wps:spPr>
-                        <wps:bodyPr/>
-                      </wps:wsp>
-                      <pic:pic xmlns:pic="http://schemas.openxmlformats.org/drawingml/2006/picture">
-                        <pic:nvPicPr>
-                          <pic:cNvPr id="1629247388" name="Picture 48"/>
-                          <pic:cNvPicPr>
-                            <a:picLocks noChangeAspect="1" noChangeArrowheads="1"/>
-                          </pic:cNvPicPr>
-                        </pic:nvPicPr>
-                        <pic:blipFill>
-                          <a:blip r:embed="rId7">
-                            <a:extLst>
-                              <a:ext uri="{28A0092B-C50C-407E-A947-70E740481C1C}">
-                                <a14:useLocalDpi xmlns:a14="http://schemas.microsoft.com/office/drawing/2010/main" val="0"/>
-                              </a:ext>
-                            </a:extLst>
-                          </a:blip>
-                          <a:srcRect/>
-                          <a:stretch>
-                            <a:fillRect/>
-                          </a:stretch>
-                        </pic:blipFill>
-                        <pic:spPr bwMode="auto">
-                          <a:xfrm>
-                            <a:off x="1589" y="318"/>
-                            <a:ext cx="1570" cy="1715"/>
-                          </a:xfrm>
-                          <a:prstGeom prst="rect">
-                            <a:avLst/>
-                          </a:prstGeom>
-                          <a:noFill/>
-                          <a:ln w="9525">
-                            <a:solidFill>
-                              <a:srgbClr val="FFD700"/>
-                            </a:solidFill>
-                            <a:miter lim="800000"/>
-                            <a:headEnd/>
-                            <a:tailEnd/>
-                          </a:ln>
-                          <a:extLst>
-                            <a:ext uri="{909E8E84-426E-40DD-AFC4-6F175D3DCCD1}">
-                              <a14:hiddenFill xmlns:a14="http://schemas.microsoft.com/office/drawing/2010/main">
-                                <a:solidFill>
-                                  <a:srgbClr val="FFFFFF"/>
-                                </a:solidFill>
-                              </a14:hiddenFill>
-                            </a:ext>
-                          </a:extLst>
-                        </pic:spPr>
-                      </pic:pic>
-                      <wps:wsp>
-                        <wps:cNvPr id="770450047" name="Line 47"/>
-                        <wps:cNvCnPr>
-                          <a:cxnSpLocks noChangeShapeType="1"/>
-                        </wps:cNvCnPr>
-                        <wps:spPr bwMode="auto">
-                          <a:xfrm>
-                            <a:off x="1134" y="2056"/>
-                            <a:ext cx="9638" cy="0"/>
-                          </a:xfrm>
-                          <a:prstGeom prst="line">
-                            <a:avLst/>
-                          </a:prstGeom>
-                          <a:noFill/>
-                          <a:ln w="5055">
-                            <a:solidFill>
-                              <a:srgbClr val="FFD700"/>
-                            </a:solidFill>
-                            <a:round/>
-                            <a:headEnd/>
-                            <a:tailEnd/>
-                          </a:ln>
-                          <a:extLst>
-                            <a:ext uri="{909E8E84-426E-40DD-AFC4-6F175D3DCCD1}">
-                              <a14:hiddenFill xmlns:a14="http://schemas.microsoft.com/office/drawing/2010/main">
-                                <a:noFill/>
-                              </a14:hiddenFill>
-                            </a:ext>
-                          </a:extLst>
-                        </wps:spPr>
-                        <wps:bodyPr/>
-                      </wps:wsp>
-                      <wps:wsp>
-                        <wps:cNvPr id="196219904" name="Text Box 46"/>
-                        <wps:cNvSpPr txBox="1">
-                          <a:spLocks noChangeArrowheads="1"/>
-                        </wps:cNvSpPr>
-                        <wps:spPr bwMode="auto">
-                          <a:xfrm>
-                            <a:off x="1133" y="290"/>
-                            <a:ext cx="9638" cy="1771"/>
-                          </a:xfrm>
-                          <a:prstGeom prst="rect">
-                            <a:avLst/>
-                          </a:prstGeom>
-                          <a:noFill/>
-                          <a:ln w="9525">
-                            <a:solidFill>
-                              <a:srgbClr val="FFD700"/>
-                            </a:solidFill>
-                            <a:miter lim="800000"/>
-                            <a:headEnd/>
-                            <a:tailEnd/>
-                          </a:ln>
-                          <a:extLst>
-                            <a:ext uri="{909E8E84-426E-40DD-AFC4-6F175D3DCCD1}">
-                              <a14:hiddenFill xmlns:a14="http://schemas.microsoft.com/office/drawing/2010/main">
-                                <a:solidFill>
-                                  <a:srgbClr val="FFFFFF"/>
-                                </a:solidFill>
-                              </a14:hiddenFill>
-                            </a:ext>
-                          </a:extLst>
-                        </wps:spPr>
-                        <wps:txbx>
-                          <w:txbxContent>
-                            <w:p>
-                              <w:pPr>
-                                <w:spacing w:before="159" w:line="266" w:lineRule="auto"/>
-                                <w:ind w:left="2520" w:right="414"/>
-                                <w:jc w:val="center"/>
-                                <w:rPr>
-                                  <w:b/>
-                                  <w:color w:val="FFD700"/>
-                                  <w:sz w:val="28"/>
-                                </w:rPr>
-                              </w:pPr>
-                              <w:r>
-                                <w:rPr>
-                                  <w:b/>
-                                  <w:color w:val="FFD700"/>
-                                  <w:sz w:val="28"/>
-                                </w:rPr>
-                                <w:t>Department</w:t>
-                              </w:r>
-                              <w:r>
-                                <w:rPr>
-                                  <w:b/>
-                                  <w:color w:val="FFD700"/>
-                                  <w:spacing w:val="24"/>
-                                  <w:sz w:val="28"/>
-                                </w:rPr>
-                                <w:t xml:space="preserve"> </w:t>
-                              </w:r>
-                              <w:r>
-                                <w:rPr>
-                                  <w:b/>
-                                  <w:color w:val="FFD700"/>
-                                  <w:sz w:val="28"/>
-                                </w:rPr>
-                                <w:t>of</w:t>
-                              </w:r>
-                              <w:r>
-                                <w:rPr>
-                                  <w:b/>
-                                  <w:color w:val="FFD700"/>
-                                  <w:spacing w:val="24"/>
-                                  <w:sz w:val="28"/>
-                                </w:rPr>
-                                <w:t xml:space="preserve"> </w:t>
-                              </w:r>
-                              <w:r>
-                                <w:rPr>
-                                  <w:b/>
-                                  <w:color w:val="FFD700"/>
-                                  <w:sz w:val="28"/>
-                                </w:rPr>
-                                <w:t>Computer</w:t>
-                              </w:r>
-                              <w:r>
-                                <w:rPr>
-                                  <w:b/>
-                                  <w:color w:val="FFD700"/>
-                                  <w:spacing w:val="24"/>
-                                  <w:sz w:val="28"/>
-                                </w:rPr>
-                                <w:t xml:space="preserve"> </w:t>
-                              </w:r>
-                              <w:r>
-                                <w:rPr>
-                                  <w:b/>
-                                  <w:color w:val="FFD700"/>
-                                  <w:sz w:val="28"/>
-                                </w:rPr>
-                                <w:t>Science</w:t>
-                              </w:r>
-                              <w:r>
-                                <w:rPr>
-                                  <w:b/>
-                                  <w:color w:val="FFD700"/>
-                                  <w:spacing w:val="24"/>
-                                  <w:sz w:val="28"/>
-                                </w:rPr>
-                                <w:t xml:space="preserve"> </w:t>
-                              </w:r>
-                              <w:r>
-                                <w:rPr>
-                                  <w:b/>
-                                  <w:color w:val="FFD700"/>
-                                  <w:sz w:val="28"/>
-                                </w:rPr>
-                                <w:t>&amp;</w:t>
-                              </w:r>
-                              <w:r>
-                                <w:rPr>
-                                  <w:b/>
-                                  <w:color w:val="FFD700"/>
-                                  <w:spacing w:val="25"/>
-                                  <w:sz w:val="28"/>
-                                </w:rPr>
-                                <w:t xml:space="preserve"> </w:t>
-                              </w:r>
-                              <w:r>
-                                <w:rPr>
-                                  <w:b/>
-                                  <w:color w:val="FFD700"/>
-                                  <w:sz w:val="28"/>
-                                </w:rPr>
-                                <w:t>Engineering</w:t>
-                              </w:r>
-                              <w:r>
-                                <w:rPr>
-                                  <w:b/>
-                                  <w:color w:val="FFD700"/>
-                                  <w:spacing w:val="-67"/>
-                                  <w:sz w:val="28"/>
-                                </w:rPr>
-                                <w:t xml:space="preserve"> </w:t>
-                              </w:r>
-                              <w:r>
-                                <w:rPr>
-                                  <w:b/>
-                                  <w:color w:val="FFD700"/>
-                                  <w:sz w:val="28"/>
-                                </w:rPr>
-                                <w:t>University</w:t>
-                              </w:r>
-                              <w:r>
-                                <w:rPr>
-                                  <w:b/>
-                                  <w:color w:val="FFD700"/>
-                                  <w:spacing w:val="3"/>
-                                  <w:sz w:val="28"/>
-                                </w:rPr>
-                                <w:t xml:space="preserve"> </w:t>
-                              </w:r>
-                              <w:r>
-                                <w:rPr>
-                                  <w:b/>
-                                  <w:color w:val="FFD700"/>
-                                  <w:sz w:val="28"/>
-                                </w:rPr>
-                                <w:t>Teaching</w:t>
-                              </w:r>
-                              <w:r>
-                                <w:rPr>
-                                  <w:b/>
-                                  <w:color w:val="FFD700"/>
-                                  <w:spacing w:val="4"/>
-                                  <w:sz w:val="28"/>
-                                </w:rPr>
-                                <w:t xml:space="preserve"> </w:t>
-                              </w:r>
-                              <w:r>
-                                <w:rPr>
-                                  <w:b/>
-                                  <w:color w:val="FFD700"/>
-                                  <w:sz w:val="28"/>
-                                </w:rPr>
-                                <w:t>Department</w:t>
-                              </w:r>
-                            </w:p>
-                            <w:p>
-                              <w:pPr>
-                                <w:spacing w:before="3" w:line="266" w:lineRule="auto"/>
-                                <w:ind w:left="2520" w:right="414"/>
-                                <w:jc w:val="center"/>
-                                <w:rPr>
-                                  <w:b/>
-                                  <w:color w:val="FFD700"/>
-                                  <w:sz w:val="28"/>
-                                </w:rPr>
-                              </w:pPr>
-                              <w:r>
-                                <w:rPr>
-                                  <w:b/>
-                                  <w:color w:val="FFD700"/>
-                                  <w:sz w:val="28"/>
-                                </w:rPr>
-                                <w:t>Chhattisgarh</w:t>
-                              </w:r>
-                              <w:r>
-                                <w:rPr>
-                                  <w:b/>
-                                  <w:color w:val="FFD700"/>
-                                  <w:spacing w:val="22"/>
-                                  <w:sz w:val="28"/>
-                                </w:rPr>
-                                <w:t xml:space="preserve"> </w:t>
-                              </w:r>
-                              <w:r>
-                                <w:rPr>
-                                  <w:b/>
-                                  <w:color w:val="FFD700"/>
-                                  <w:sz w:val="28"/>
-                                </w:rPr>
-                                <w:t>Swami</w:t>
-                              </w:r>
-                              <w:r>
-                                <w:rPr>
-                                  <w:b/>
-                                  <w:color w:val="FFD700"/>
-                                  <w:spacing w:val="22"/>
-                                  <w:sz w:val="28"/>
-                                </w:rPr>
-                                <w:t xml:space="preserve"> </w:t>
-                              </w:r>
-                              <w:r>
-                                <w:rPr>
-                                  <w:b/>
-                                  <w:color w:val="FFD700"/>
-                                  <w:sz w:val="28"/>
-                                </w:rPr>
-                                <w:t>Vivekanand</w:t>
-                              </w:r>
-                              <w:r>
-                                <w:rPr>
-                                  <w:b/>
-                                  <w:color w:val="FFD700"/>
-                                  <w:spacing w:val="23"/>
-                                  <w:sz w:val="28"/>
-                                </w:rPr>
-                                <w:t xml:space="preserve"> </w:t>
-                              </w:r>
-                              <w:r>
-                                <w:rPr>
-                                  <w:b/>
-                                  <w:color w:val="FFD700"/>
-                                  <w:sz w:val="28"/>
-                                </w:rPr>
-                                <w:t>Technical</w:t>
-                              </w:r>
-                              <w:r>
-                                <w:rPr>
-                                  <w:b/>
-                                  <w:color w:val="FFD700"/>
-                                  <w:spacing w:val="22"/>
-                                  <w:sz w:val="28"/>
-                                </w:rPr>
-                                <w:t xml:space="preserve"> </w:t>
-                              </w:r>
-                              <w:r>
-                                <w:rPr>
-                                  <w:b/>
-                                  <w:color w:val="FFD700"/>
-                                  <w:sz w:val="28"/>
-                                </w:rPr>
-                                <w:t>University</w:t>
-                              </w:r>
-                              <w:r>
-                                <w:rPr>
-                                  <w:b/>
-                                  <w:color w:val="FFD700"/>
-                                  <w:spacing w:val="-67"/>
-                                  <w:sz w:val="28"/>
-                                </w:rPr>
-                                <w:t xml:space="preserve"> </w:t>
-                              </w:r>
-                              <w:r>
-                                <w:rPr>
-                                  <w:b/>
-                                  <w:color w:val="FFD700"/>
-                                  <w:sz w:val="28"/>
-                                </w:rPr>
-                                <w:t>Bhilai</w:t>
-                              </w:r>
-                              <w:r>
-                                <w:rPr>
-                                  <w:b/>
-                                  <w:color w:val="FFD700"/>
-                                  <w:spacing w:val="1"/>
-                                  <w:sz w:val="28"/>
-                                </w:rPr>
-                                <w:t xml:space="preserve"> </w:t>
-                              </w:r>
-                              <w:r>
-                                <w:rPr>
-                                  <w:b/>
-                                  <w:color w:val="FFD700"/>
-                                  <w:sz w:val="28"/>
-                                </w:rPr>
-                                <w:t>(C.G.)</w:t>
-                              </w:r>
-                              <w:r>
-                                <w:rPr>
-                                  <w:b/>
-                                  <w:color w:val="FFD700"/>
-                                  <w:spacing w:val="2"/>
-                                  <w:sz w:val="28"/>
-                                </w:rPr>
-                                <w:t xml:space="preserve"> </w:t>
-                              </w:r>
-                              <w:r>
-                                <w:rPr>
-                                  <w:b/>
-                                  <w:color w:val="FFD700"/>
-                                  <w:sz w:val="28"/>
-                                </w:rPr>
-                                <w:t>491107</w:t>
-                              </w:r>
-                            </w:p>
-                          </w:txbxContent>
-                        </wps:txbx>
-                        <wps:bodyPr rot="0" vert="horz" wrap="square" lIns="0" tIns="0" rIns="0" bIns="0" anchor="t" anchorCtr="0" upright="1">
-                          <a:noAutofit/>
-                        </wps:bodyPr>
-                      </wps:wsp>
-                    </wpg:wgp>
-                  </a:graphicData>
-                </a:graphic>
-                <wp14:sizeRelH relativeFrom="page">
-                  <wp14:pctWidth>0</wp14:pctWidth>
-                </wp14:sizeRelH>
-                <wp14:sizeRelV relativeFrom="page">
-                  <wp14:pctHeight>0</wp14:pctHeight>
-                </wp14:sizeRelV>
-              </wp:anchor>
-            </w:drawing>
-          </mc:Choice>
-          <mc:Fallback>
-            <w:pict>
-              <v:group w14:anchorId="74D9775C" id="Group 45" o:spid="_x0000_s1026" style="position:absolute;left:0;text-align:left;margin-left:56.7pt;margin-top:12.25pt;width:481.9pt;height:88.55pt;z-index:-251655168;mso-wrap-distance-left:0;mso-wrap-distance-right:0;mso-position-horizontal-relative:page" coordorigin="1134,290" coordsize="9638,1771" o:gfxdata="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">
-                <v:line id="Line 49" o:spid="_x0000_s1027" style="position:absolute;visibility:visible;mso-wrap-style:square" from="1134,294" to="10772,294" o:connectortype="straight" o:gfxdata="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" strokecolor="#ffd700" strokeweight=".14042mm"/>
-                <v:shapetype id="_x0000_t75" coordsize="21600,21600" o:spt="75" o:preferrelative="t" path="m@4@5l@4@11@9@11@9@5xe" filled="f" stroked="f">
-                  <v:stroke joinstyle="miter"/>
-                  <v:formulas>
-                    <v:f eqn="if lineDrawn pixelLineWidth 0"/>
-                    <v:f eqn="sum @0 1 0"/>
-                    <v:f eqn="sum 0 0 @1"/>
-                    <v:f eqn="prod @2 1 2"/>
-                    <v:f eqn="prod @3 21600 pixelWidth"/>
-                    <v:f eqn="prod @3 21600 pixelHeight"/>
-                    <v:f eqn="sum @0 0 1"/>
-                    <v:f eqn="prod @6 1 2"/>
-                    <v:f eqn="prod @7 21600 pixelWidth"/>
-                    <v:f eqn="sum @8 21600 0"/>
-                    <v:f eqn="prod @7 21600 pixelHeight"/>
-                    <v:f eqn="sum @10 21600 0"/>
-                  </v:formulas>
-                  <v:path o:extrusionok="f" gradientshapeok="t" o:connecttype="rect"/>
-                  <o:lock v:ext="edit" aspectratio="t"/>
-                </v:shapetype>
-                <v:shape id="Picture 48" o:spid="_x0000_s1028" type="#_x0000_t75" style="position:absolute;left:1589;top:318;width:1570;height:1715;visibility:visible;mso-wrap-style:square" o:gfxdata="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" stroked="t" strokecolor="#ffd700">
-                  <v:imagedata r:id="rId8" o:title=""/>
-                </v:shape>
-                <v:line id="Line 47" o:spid="_x0000_s1029" style="position:absolute;visibility:visible;mso-wrap-style:square" from="1134,2056" to="10772,2056" o:connectortype="straight" o:gfxdata="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" strokecolor="#ffd700" strokeweight=".14042mm"/>
-                <v:shapetype id="_x0000_t202" coordsize="21600,21600" o:spt="202" path="m,l,21600r21600,l21600,xe">
-                  <v:stroke joinstyle="miter"/>
-                  <v:path gradientshapeok="t" o:connecttype="rect"/>
-                </v:shapetype>
-                <v:shape id="Text Box 46" o:spid="_x0000_s1030" type="#_x0000_t202" style="position:absolute;left:1133;top:290;width:9638;height:1771;visibility:visible;mso-wrap-style:square;v-text-anchor:top" o:gfxdata="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" filled="f" strokecolor="#ffd700">
-                  <v:textbox inset="0,0,0,0">
-                    <w:txbxContent>
-                      <w:p>
-                        <w:pPr>
-                          <w:spacing w:before="159" w:line="266" w:lineRule="auto"/>
-                          <w:ind w:left="2520" w:right="414"/>
-                          <w:jc w:val="center"/>
-                          <w:rPr>
-                            <w:b/>
-                            <w:color w:val="FFD700"/>
-                            <w:sz w:val="28"/>
-                          </w:rPr>
-                        </w:pPr>
-                        <w:r>
-                          <w:rPr>
-                            <w:b/>
-                            <w:color w:val="FFD700"/>
-                            <w:sz w:val="28"/>
-                          </w:rPr>
-                          <w:t>Department</w:t>
-                        </w:r>
-                        <w:r>
-                          <w:rPr>
-                            <w:b/>
-                            <w:color w:val="FFD700"/>
-                            <w:spacing w:val="24"/>
-                            <w:sz w:val="28"/>
-                          </w:rPr>
-                          <w:t xml:space="preserve"> </w:t>
-                        </w:r>
-                        <w:r>
-                          <w:rPr>
-                            <w:b/>
-                            <w:color w:val="FFD700"/>
-                            <w:sz w:val="28"/>
-                          </w:rPr>
-                          <w:t>of</w:t>
-                        </w:r>
-                        <w:r>
-                          <w:rPr>
-                            <w:b/>
-                            <w:color w:val="FFD700"/>
-                            <w:spacing w:val="24"/>
-                            <w:sz w:val="28"/>
-                          </w:rPr>
-                          <w:t xml:space="preserve"> </w:t>
-                        </w:r>
-                        <w:r>
-                          <w:rPr>
-                            <w:b/>
-                            <w:color w:val="FFD700"/>
-                            <w:sz w:val="28"/>
-                          </w:rPr>
-                          <w:t>Computer</w:t>
-                        </w:r>
-                        <w:r>
-                          <w:rPr>
-                            <w:b/>
-                            <w:color w:val="FFD700"/>
-                            <w:spacing w:val="24"/>
-                            <w:sz w:val="28"/>
-                          </w:rPr>
-                          <w:t xml:space="preserve"> </w:t>
-                        </w:r>
-                        <w:r>
-                          <w:rPr>
-                            <w:b/>
-                            <w:color w:val="FFD700"/>
-                            <w:sz w:val="28"/>
-                          </w:rPr>
-                          <w:t>Science</w:t>
-                        </w:r>
-                        <w:r>
-                          <w:rPr>
-                            <w:b/>
-                            <w:color w:val="FFD700"/>
-                            <w:spacing w:val="24"/>
-                            <w:sz w:val="28"/>
-                          </w:rPr>
-                          <w:t xml:space="preserve"> </w:t>
-                        </w:r>
-                        <w:r>
-                          <w:rPr>
-                            <w:b/>
-                            <w:color w:val="FFD700"/>
-                            <w:sz w:val="28"/>
-                          </w:rPr>
-                          <w:t>&amp;</w:t>
-                        </w:r>
-                        <w:r>
-                          <w:rPr>
-                            <w:b/>
-                            <w:color w:val="FFD700"/>
-                            <w:spacing w:val="25"/>
-                            <w:sz w:val="28"/>
-                          </w:rPr>
-                          <w:t xml:space="preserve"> </w:t>
-                        </w:r>
-                        <w:r>
-                          <w:rPr>
-                            <w:b/>
-                            <w:color w:val="FFD700"/>
-                            <w:sz w:val="28"/>
-                          </w:rPr>
-                          <w:t>Engineering</w:t>
-                        </w:r>
-                        <w:r>
-                          <w:rPr>
-                            <w:b/>
-                            <w:color w:val="FFD700"/>
-                            <w:spacing w:val="-67"/>
-                            <w:sz w:val="28"/>
-                          </w:rPr>
-                          <w:t xml:space="preserve"> </w:t>
-                        </w:r>
-                        <w:r>
-                          <w:rPr>
-                            <w:b/>
-                            <w:color w:val="FFD700"/>
-                            <w:sz w:val="28"/>
-                          </w:rPr>
-                          <w:t>University</w:t>
-                        </w:r>
-                        <w:r>
-                          <w:rPr>
-                            <w:b/>
-                            <w:color w:val="FFD700"/>
-                            <w:spacing w:val="3"/>
-                            <w:sz w:val="28"/>
-                          </w:rPr>
-                          <w:t xml:space="preserve"> </w:t>
-                        </w:r>
-                        <w:r>
-                          <w:rPr>
-                            <w:b/>
-                            <w:color w:val="FFD700"/>
-                            <w:sz w:val="28"/>
-                          </w:rPr>
-                          <w:t>Teaching</w:t>
-                        </w:r>
-                        <w:r>
-                          <w:rPr>
-                            <w:b/>
-                            <w:color w:val="FFD700"/>
-                            <w:spacing w:val="4"/>
-                            <w:sz w:val="28"/>
-                          </w:rPr>
-                          <w:t xml:space="preserve"> </w:t>
-                        </w:r>
-                        <w:r>
-                          <w:rPr>
-                            <w:b/>
-                            <w:color w:val="FFD700"/>
-                            <w:sz w:val="28"/>
-                          </w:rPr>
-                          <w:t>Department</w:t>
-                        </w:r>
-                      </w:p>
-                      <w:p>
-                        <w:pPr>
-                          <w:spacing w:before="3" w:line="266" w:lineRule="auto"/>
-                          <w:ind w:left="2520" w:right="414"/>
-                          <w:jc w:val="center"/>
-                          <w:rPr>
-                            <w:b/>
-                            <w:color w:val="FFD700"/>
-                            <w:sz w:val="28"/>
-                          </w:rPr>
-                        </w:pPr>
-                        <w:r>
-                          <w:rPr>
-                            <w:b/>
-                            <w:color w:val="FFD700"/>
-                            <w:sz w:val="28"/>
-                          </w:rPr>
-                          <w:t>Chhattisgarh</w:t>
-                        </w:r>
-                        <w:r>
-                          <w:rPr>
-                            <w:b/>
-                            <w:color w:val="FFD700"/>
-                            <w:spacing w:val="22"/>
-                            <w:sz w:val="28"/>
-                          </w:rPr>
-                          <w:t xml:space="preserve"> </w:t>
-                        </w:r>
-                        <w:r>
-                          <w:rPr>
-                            <w:b/>
-                            <w:color w:val="FFD700"/>
-                            <w:sz w:val="28"/>
-                          </w:rPr>
-                          <w:t>Swami</w:t>
-                        </w:r>
-                        <w:r>
-                          <w:rPr>
-                            <w:b/>
-                            <w:color w:val="FFD700"/>
-                            <w:spacing w:val="22"/>
-                            <w:sz w:val="28"/>
-                          </w:rPr>
-                          <w:t xml:space="preserve"> </w:t>
-                        </w:r>
-                        <w:r>
-                          <w:rPr>
-                            <w:b/>
-                            <w:color w:val="FFD700"/>
-                            <w:sz w:val="28"/>
-                          </w:rPr>
-                          <w:t>Vivekanand</w:t>
-                        </w:r>
-                        <w:r>
-                          <w:rPr>
-                            <w:b/>
-                            <w:color w:val="FFD700"/>
-                            <w:spacing w:val="23"/>
-                            <w:sz w:val="28"/>
-                          </w:rPr>
-                          <w:t xml:space="preserve"> </w:t>
-                        </w:r>
-                        <w:r>
-                          <w:rPr>
-                            <w:b/>
-                            <w:color w:val="FFD700"/>
-                            <w:sz w:val="28"/>
-                          </w:rPr>
-                          <w:t>Technical</w:t>
-                        </w:r>
-                        <w:r>
-                          <w:rPr>
-                            <w:b/>
-                            <w:color w:val="FFD700"/>
-                            <w:spacing w:val="22"/>
-                            <w:sz w:val="28"/>
-                          </w:rPr>
-                          <w:t xml:space="preserve"> </w:t>
-                        </w:r>
-                        <w:r>
-                          <w:rPr>
-                            <w:b/>
-                            <w:color w:val="FFD700"/>
-                            <w:sz w:val="28"/>
-                          </w:rPr>
-                          <w:t>University</w:t>
-                        </w:r>
-                        <w:r>
-                          <w:rPr>
-                            <w:b/>
-                            <w:color w:val="FFD700"/>
-                            <w:spacing w:val="-67"/>
-                            <w:sz w:val="28"/>
-                          </w:rPr>
-                          <w:t xml:space="preserve"> </w:t>
-                        </w:r>
-                        <w:r>
-                          <w:rPr>
-                            <w:b/>
-                            <w:color w:val="FFD700"/>
-                            <w:sz w:val="28"/>
-                          </w:rPr>
-                          <w:t>Bhilai</w:t>
-                        </w:r>
-                        <w:r>
-                          <w:rPr>
-                            <w:b/>
-                            <w:color w:val="FFD700"/>
-                            <w:spacing w:val="1"/>
-                            <w:sz w:val="28"/>
-                          </w:rPr>
-                          <w:t xml:space="preserve"> </w:t>
-                        </w:r>
-                        <w:r>
-                          <w:rPr>
-                            <w:b/>
-                            <w:color w:val="FFD700"/>
-                            <w:sz w:val="28"/>
-                          </w:rPr>
-                          <w:t>(C.G.)</w:t>
-                        </w:r>
-                        <w:r>
-                          <w:rPr>
-                            <w:b/>
-                            <w:color w:val="FFD700"/>
-                            <w:spacing w:val="2"/>
-                            <w:sz w:val="28"/>
-                          </w:rPr>
-                          <w:t xml:space="preserve"> </w:t>
-                        </w:r>
-                        <w:r>
-                          <w:rPr>
-                            <w:b/>
-                            <w:color w:val="FFD700"/>
-                            <w:sz w:val="28"/>
-                          </w:rPr>
-                          <w:t>491107</w:t>
-                        </w:r>
-                      </w:p>
-                    </w:txbxContent>
-                  </v:textbox>
-                </v:shape>
-                <w10:wrap type="topAndBottom" anchorx="page"/>
-              </v:group>
             </w:pict>
           </mc:Fallback>
         </mc:AlternateContent>

</xml_diff>